<commit_message>
Updated memento pattern diagram
</commit_message>
<xml_diff>
--- a/docs/memoria.docx
+++ b/docs/memoria.docx
@@ -13,12 +13,12 @@
           <wp:inline distB="114300" distT="114300" distL="114300" distR="114300">
             <wp:extent cx="4677196" cy="2947988"/>
             <wp:effectExtent b="0" l="0" r="0" t="0"/>
-            <wp:docPr id="6" name="image1.png"/>
+            <wp:docPr id="6" name="image8.png"/>
             <a:graphic>
               <a:graphicData uri="http://schemas.openxmlformats.org/drawingml/2006/picture">
                 <pic:pic>
                   <pic:nvPicPr>
-                    <pic:cNvPr id="0" name="image1.png"/>
+                    <pic:cNvPr id="0" name="image8.png"/>
                     <pic:cNvPicPr preferRelativeResize="0"/>
                   </pic:nvPicPr>
                   <pic:blipFill>
@@ -7378,7 +7378,12 @@
         <w:rPr>
           <w:rtl w:val="0"/>
         </w:rPr>
-        <w:t xml:space="preserve">En este trabajo, debido al estilo de codificación escogido, se ha introducido una dificultad añadida a la implementación de los patrones clásicos respecto a un estilo estructurado en clases. Se ha explorando la mejor implementación alcanzada gracias a las facilidades que nos aporta JavaScript. Se debe considerar que estas variaciones son derivadas tanto del estilo de código utilizado como del entorno débilmente tipado.</w:t>
+        <w:t xml:space="preserve">La codificación de los patrones clásicos en el lenguaje JavaScript tiene un grado mayor de dificultad debido a la idiosincrasia del propio lenguaje si lo comparamos con otros basados en clases. Es de gran relevancia explorar las diferentes posibles implementaciones y la elección de un estilo común que garantice la uniformidad y la codificación de los patrones de la forma más elegante posible.</w:t>
+      </w:r>
+      <w:r>
+        <w:rPr>
+          <w:rtl w:val="0"/>
+        </w:rPr>
       </w:r>
     </w:p>
     <w:p>
@@ -7414,7 +7419,7 @@
         <w:rPr>
           <w:rtl w:val="0"/>
         </w:rPr>
-        <w:t xml:space="preserve"> del proyecto es la elaboración de </w:t>
+        <w:t xml:space="preserve"> del proyecto es por tanto, la elaboración de </w:t>
       </w:r>
       <w:r>
         <w:rPr>
@@ -7507,12 +7512,11 @@
         <w:jc w:val="both"/>
         <w:rPr/>
       </w:pPr>
-      <w:commentRangeStart w:id="0"/>
-      <w:r>
-        <w:rPr>
-          <w:rtl w:val="0"/>
-        </w:rPr>
-        <w:t xml:space="preserve">Las metas planteadas se abordan con: la </w:t>
+      <w:r>
+        <w:rPr>
+          <w:rtl w:val="0"/>
+        </w:rPr>
+        <w:t xml:space="preserve">Para la consecución de los objetivos marcados se pretende elaborar: una </w:t>
       </w:r>
       <w:hyperlink r:id="rId11">
         <w:r>
@@ -7528,7 +7532,7 @@
         <w:rPr>
           <w:rtl w:val="0"/>
         </w:rPr>
-        <w:t xml:space="preserve">, recogiendo las alternativas más prominentes y permitiendo una fácil transformación de un estilo a otro; el </w:t>
+        <w:t xml:space="preserve"> con las alternativas de mayor impacto, un </w:t>
       </w:r>
       <w:hyperlink r:id="rId12">
         <w:r>
@@ -7544,72 +7548,6 @@
         <w:rPr>
           <w:rtl w:val="0"/>
         </w:rPr>
-        <w:t xml:space="preserve"> desarrollado en NodeJS donde se pone en práctica la implementación de los patrones de diseño y la propia documentación recogida en esta memoria.</w:t>
-      </w:r>
-      <w:commentRangeEnd w:id="0"/>
-      <w:r>
-        <w:commentReference w:id="0"/>
-      </w:r>
-      <w:r>
-        <w:rPr>
-          <w:rtl w:val="0"/>
-        </w:rPr>
-      </w:r>
-    </w:p>
-    <w:p>
-      <w:pPr>
-        <w:jc w:val="both"/>
-        <w:rPr/>
-      </w:pPr>
-      <w:r>
-        <w:rPr>
-          <w:rtl w:val="0"/>
-        </w:rPr>
-      </w:r>
-    </w:p>
-    <w:p>
-      <w:pPr>
-        <w:jc w:val="both"/>
-        <w:rPr/>
-      </w:pPr>
-      <w:commentRangeStart w:id="1"/>
-      <w:commentRangeStart w:id="2"/>
-      <w:r>
-        <w:rPr>
-          <w:rtl w:val="0"/>
-        </w:rPr>
-        <w:t xml:space="preserve">Para la consecución de los objetivos marcados se pretende elaborar: una </w:t>
-      </w:r>
-      <w:hyperlink r:id="rId13">
-        <w:r>
-          <w:rPr>
-            <w:color w:val="1155cc"/>
-            <w:u w:val="single"/>
-            <w:rtl w:val="0"/>
-          </w:rPr>
-          <w:t xml:space="preserve">guía de estilos de JavaScript</w:t>
-        </w:r>
-      </w:hyperlink>
-      <w:r>
-        <w:rPr>
-          <w:rtl w:val="0"/>
-        </w:rPr>
-        <w:t xml:space="preserve"> con las alternativas de mayor impacto, un </w:t>
-      </w:r>
-      <w:hyperlink r:id="rId14">
-        <w:r>
-          <w:rPr>
-            <w:color w:val="1155cc"/>
-            <w:u w:val="single"/>
-            <w:rtl w:val="0"/>
-          </w:rPr>
-          <w:t xml:space="preserve">motor de ajedrez</w:t>
-        </w:r>
-      </w:hyperlink>
-      <w:r>
-        <w:rPr>
-          <w:rtl w:val="0"/>
-        </w:rPr>
         <w:t xml:space="preserve"> donde se pone en práctica la implementación de los patrones de diseño</w:t>
       </w:r>
       <w:r>
@@ -7617,14 +7555,6 @@
           <w:rtl w:val="0"/>
         </w:rPr>
         <w:t xml:space="preserve"> acompañados de una batería de pruebas unitarias y dos workflows que implementen la integración y entrega continua.</w:t>
-      </w:r>
-      <w:commentRangeEnd w:id="1"/>
-      <w:r>
-        <w:commentReference w:id="1"/>
-      </w:r>
-      <w:commentRangeEnd w:id="2"/>
-      <w:r>
-        <w:commentReference w:id="2"/>
       </w:r>
       <w:r>
         <w:rPr>
@@ -7804,7 +7734,7 @@
         <w:rPr>
           <w:rtl w:val="0"/>
         </w:rPr>
-        <w:t xml:space="preserve">y Entrega Continua enfocados en la automatización de las etapas de integración y entrega de código. Incluyendo las herramientas empleadas para conseguir esta finalidad: </w:t>
+        <w:t xml:space="preserve">y Entrega Continua enfocados en la automatización de las etapas de integración y entrega de código. Además, se mencionan las herramientas empleadas con esta meta: </w:t>
       </w:r>
       <w:r>
         <w:rPr>
@@ -7989,7 +7919,7 @@
         <w:rPr>
           <w:rtl w:val="0"/>
         </w:rPr>
-        <w:t xml:space="preserve">Sin embargo, la principal ventaja del lenguaje es a la vez su mayor debilidad. La gran variabilidad ha derivado en prácticas poco ortodoxas y controversiales que se han extendido en la comunidad de JavaScript. Discrepando respecto al estilo y las pautas óptimas de programación, llegando a la discusión actual sobre el uso de clases. Se debe considerar que cada</w:t>
+        <w:t xml:space="preserve">Sin embargo, la principal ventaja del lenguaje es a la vez su mayor debilidad. La gran variabilidad ha derivado en prácticas poco ortodoxas y controversiales que se han extendido en la comunidad de JavaScript. Discrepando respecto al estilo y las pautas óptimas de programación, llegando a la discusión actual sobre el uso de las clases. Se debe considerar que cada</w:t>
       </w:r>
       <w:r>
         <w:rPr>
@@ -8060,7 +7990,7 @@
         <w:rPr>
           <w:rtl w:val="0"/>
         </w:rPr>
-        <w:t xml:space="preserve"> a menudo esta afirmación sorprende a los desarrolladores que lo han analizado. Si partimos de la definición de un objeto como una colección de propiedades conocidas como atributos y funciones propias denominadas métodos cualquier fragmento de código en JavaScript podría ser un objeto, incluso las propias funciones lo son por tener propiedades y métodos asociados (Stefanov, 2010).</w:t>
+        <w:t xml:space="preserve"> a menudo esta afirmación sorprende a los desarrolladores que lo han analizado. Si partimos de la definición de un objeto como una colección de propiedades conocidas como atributos y funciones propias denominadas métodos, cualquier fragmento de código en JavaScript podría ser un objeto, incluso las propias funciones lo son por tener propiedades y métodos asociados (Stefanov, 2010).</w:t>
       </w:r>
     </w:p>
     <w:p>
@@ -8109,7 +8039,7 @@
         <w:rPr>
           <w:rtl w:val="0"/>
         </w:rPr>
-        <w:t xml:space="preserve">, pese a esto se sigue desaconsejando su uso dentro de la comunidad. </w:t>
+        <w:t xml:space="preserve">, pese a esto, se sigue desaconsejando su uso dentro de la comunidad. </w:t>
       </w:r>
       <w:r>
         <w:rPr>
@@ -8138,7 +8068,7 @@
         </w:rPr>
         <w:t xml:space="preserve"> por </w:t>
       </w:r>
-      <w:hyperlink r:id="rId15">
+      <w:hyperlink r:id="rId13">
         <w:r>
           <w:rPr>
             <w:i w:val="1"/>
@@ -8156,7 +8086,7 @@
         </w:rPr>
         <w:t xml:space="preserve"> y sus restricciones de sintaxis”, “permite que los programas sean </w:t>
       </w:r>
-      <w:hyperlink r:id="rId16">
+      <w:hyperlink r:id="rId14">
         <w:r>
           <w:rPr>
             <w:i w:val="1"/>
@@ -8167,7 +8097,7 @@
           <w:t xml:space="preserve">mucho </w:t>
         </w:r>
       </w:hyperlink>
-      <w:hyperlink r:id="rId17">
+      <w:hyperlink r:id="rId15">
         <w:r>
           <w:rPr>
             <w:i w:val="1"/>
@@ -8373,7 +8303,7 @@
         </w:rPr>
         <w:t xml:space="preserve">El código representado en los ejemplos se encuentra disponible en el repositorio de este proyecto bajo el directorio </w:t>
       </w:r>
-      <w:hyperlink r:id="rId18">
+      <w:hyperlink r:id="rId16">
         <w:r>
           <w:rPr>
             <w:color w:val="1155cc"/>
@@ -8383,7 +8313,7 @@
           <w:t xml:space="preserve">/</w:t>
         </w:r>
       </w:hyperlink>
-      <w:hyperlink r:id="rId19">
+      <w:hyperlink r:id="rId17">
         <w:r>
           <w:rPr>
             <w:b w:val="1"/>
@@ -9879,7 +9809,7 @@
         <w:rPr>
           <w:rtl w:val="0"/>
         </w:rPr>
-        <w:t xml:space="preserve">JavaScript no presenta una sintaxis especial para definir las propiedades protegidas o públicas a diferencia de otros lenguajes de programación como Java e incluso las propiedades privadas son una incorporación muy reciente. No obstante, ya se podía conseguir la encapsulación fácilmente a partir de las </w:t>
+        <w:t xml:space="preserve">JavaScript no presenta una sintaxis especial para definir las propiedades protegidas o públicas a diferencia de otros lenguajes de programación como Java e incluso las propiedades privadas son una incorporación muy reciente. No obstante, ya se podía conseguir la encapsulación gracias al uso de las </w:t>
       </w:r>
       <w:r>
         <w:rPr>
@@ -10949,7 +10879,7 @@
         </w:rPr>
         <w:t xml:space="preserve">That</w:t>
       </w:r>
-      <w:commentRangeStart w:id="3"/>
+      <w:commentRangeStart w:id="0"/>
       <w:r>
         <w:rPr>
           <w:rtl w:val="0"/>
@@ -10961,9 +10891,9 @@
         <w:jc w:val="both"/>
         <w:rPr/>
       </w:pPr>
-      <w:commentRangeEnd w:id="3"/>
-      <w:r>
-        <w:commentReference w:id="3"/>
+      <w:commentRangeEnd w:id="0"/>
+      <w:r>
+        <w:commentReference w:id="0"/>
       </w:r>
       <w:r>
         <w:rPr>
@@ -11699,7 +11629,7 @@
         <w:rPr>
           <w:rtl w:val="0"/>
         </w:rPr>
-        <w:t xml:space="preserve">, cuando se ejecute la función el objeto podrá acceder a dichas propiedades. </w:t>
+        <w:t xml:space="preserve">, cuando se ejecute la función, el objeto podrá acceder a dichas propiedades. </w:t>
       </w:r>
       <w:r>
         <w:rPr>
@@ -16446,7 +16376,7 @@
         </w:rPr>
         <w:t xml:space="preserve">En este proyecto se ha elaborado un </w:t>
       </w:r>
-      <w:hyperlink r:id="rId20">
+      <w:hyperlink r:id="rId18">
         <w:r>
           <w:rPr>
             <w:b w:val="1"/>
@@ -16601,7 +16531,7 @@
         </w:rPr>
         <w:t xml:space="preserve"> (MVC), comúnmente empleado para implementar interfaces de usuario y lógica de control, manteniendo por separado la lógica de negocio y la visualización. El MVC nos ha permitido desacoplar la aplicación en dos componentes principales: </w:t>
       </w:r>
-      <w:hyperlink r:id="rId21">
+      <w:hyperlink r:id="rId19">
         <w:r>
           <w:rPr>
             <w:color w:val="1155cc"/>
@@ -16617,7 +16547,7 @@
         </w:rPr>
         <w:t xml:space="preserve"> y </w:t>
       </w:r>
-      <w:hyperlink r:id="rId22">
+      <w:hyperlink r:id="rId20">
         <w:r>
           <w:rPr>
             <w:color w:val="1155cc"/>
@@ -16767,7 +16697,7 @@
         </w:rPr>
         <w:t xml:space="preserve">(</w:t>
       </w:r>
-      <w:hyperlink r:id="rId23">
+      <w:hyperlink r:id="rId21">
         <w:r>
           <w:rPr>
             <w:i w:val="1"/>
@@ -16807,7 +16737,7 @@
         </w:rPr>
         <w:t xml:space="preserve">En el repositorio del proyecto se ha facilitado una pequeña documentación en la que se puede observar con más detalle la relación entre los módulos del backend: </w:t>
       </w:r>
-      <w:hyperlink r:id="rId24">
+      <w:hyperlink r:id="rId22">
         <w:r>
           <w:rPr>
             <w:color w:val="1155cc"/>
@@ -16825,28 +16755,36 @@
     </w:p>
     <w:p>
       <w:pPr>
-        <w:pStyle w:val="Heading3"/>
+        <w:jc w:val="both"/>
+        <w:rPr/>
+      </w:pPr>
+      <w:r>
+        <w:rPr>
+          <w:rtl w:val="0"/>
+        </w:rPr>
+      </w:r>
+    </w:p>
+    <w:p>
+      <w:pPr>
         <w:jc w:val="center"/>
         <w:rPr/>
       </w:pPr>
-      <w:bookmarkStart w:colFirst="0" w:colLast="0" w:name="_di346ag4z646" w:id="46"/>
-      <w:bookmarkEnd w:id="46"/>
       <w:r>
         <w:rPr/>
         <w:drawing>
           <wp:inline distB="114300" distT="114300" distL="114300" distR="114300">
             <wp:extent cx="5734050" cy="6610350"/>
             <wp:effectExtent b="12700" l="12700" r="12700" t="12700"/>
-            <wp:docPr id="9" name="image9.png"/>
+            <wp:docPr id="9" name="image4.png"/>
             <a:graphic>
               <a:graphicData uri="http://schemas.openxmlformats.org/drawingml/2006/picture">
                 <pic:pic>
                   <pic:nvPicPr>
-                    <pic:cNvPr id="0" name="image9.png"/>
+                    <pic:cNvPr id="0" name="image4.png"/>
                     <pic:cNvPicPr preferRelativeResize="0"/>
                   </pic:nvPicPr>
                   <pic:blipFill>
-                    <a:blip r:embed="rId25"/>
+                    <a:blip r:embed="rId23"/>
                     <a:srcRect b="0" l="0" r="0" t="4539"/>
                     <a:stretch>
                       <a:fillRect/>
@@ -16883,8 +16821,8 @@
         <w:jc w:val="both"/>
         <w:rPr/>
       </w:pPr>
-      <w:bookmarkStart w:colFirst="0" w:colLast="0" w:name="_hi97b38iynrn" w:id="47"/>
-      <w:bookmarkEnd w:id="47"/>
+      <w:bookmarkStart w:colFirst="0" w:colLast="0" w:name="_hi97b38iynrn" w:id="46"/>
+      <w:bookmarkEnd w:id="46"/>
       <w:r>
         <w:rPr>
           <w:rtl w:val="0"/>
@@ -16916,7 +16854,7 @@
         </w:rPr>
         <w:t xml:space="preserve">de la arquitectura MVC, encargada de generar la interfaz gráfica con la que interactúa el usuario. Esta capa se ha dividido en tres componentes: </w:t>
       </w:r>
-      <w:hyperlink r:id="rId26">
+      <w:hyperlink r:id="rId24">
         <w:r>
           <w:rPr>
             <w:b w:val="1"/>
@@ -16933,7 +16871,7 @@
         </w:rPr>
         <w:t xml:space="preserve">, </w:t>
       </w:r>
-      <w:hyperlink r:id="rId27">
+      <w:hyperlink r:id="rId25">
         <w:r>
           <w:rPr>
             <w:b w:val="1"/>
@@ -16950,7 +16888,7 @@
         </w:rPr>
         <w:t xml:space="preserve"> y </w:t>
       </w:r>
-      <w:hyperlink r:id="rId28">
+      <w:hyperlink r:id="rId26">
         <w:r>
           <w:rPr>
             <w:b w:val="1"/>
@@ -17178,7 +17116,7 @@
         </w:rPr>
         <w:t xml:space="preserve">A continuación se muestra el diagrama del </w:t>
       </w:r>
-      <w:hyperlink r:id="rId29">
+      <w:hyperlink r:id="rId27">
         <w:r>
           <w:rPr>
             <w:color w:val="1155cc"/>
@@ -17222,16 +17160,16 @@
           <wp:inline distB="114300" distT="114300" distL="114300" distR="114300">
             <wp:extent cx="3743325" cy="5259088"/>
             <wp:effectExtent b="12700" l="12700" r="12700" t="12700"/>
-            <wp:docPr id="2" name="image5.png"/>
+            <wp:docPr id="2" name="image6.png"/>
             <a:graphic>
               <a:graphicData uri="http://schemas.openxmlformats.org/drawingml/2006/picture">
                 <pic:pic>
                   <pic:nvPicPr>
-                    <pic:cNvPr id="0" name="image5.png"/>
+                    <pic:cNvPr id="0" name="image6.png"/>
                     <pic:cNvPicPr preferRelativeResize="0"/>
                   </pic:nvPicPr>
                   <pic:blipFill>
-                    <a:blip r:embed="rId30"/>
+                    <a:blip r:embed="rId28"/>
                     <a:srcRect b="0" l="0" r="0" t="6576"/>
                     <a:stretch>
                       <a:fillRect/>
@@ -17269,8 +17207,8 @@
         <w:jc w:val="both"/>
         <w:rPr/>
       </w:pPr>
-      <w:bookmarkStart w:colFirst="0" w:colLast="0" w:name="_tlvdahu848z1" w:id="48"/>
-      <w:bookmarkEnd w:id="48"/>
+      <w:bookmarkStart w:colFirst="0" w:colLast="0" w:name="_tlvdahu848z1" w:id="47"/>
+      <w:bookmarkEnd w:id="47"/>
       <w:r>
         <w:rPr>
           <w:rtl w:val="0"/>
@@ -17296,8 +17234,8 @@
         <w:jc w:val="both"/>
         <w:rPr/>
       </w:pPr>
-      <w:bookmarkStart w:colFirst="0" w:colLast="0" w:name="_slncpaompwx1" w:id="49"/>
-      <w:bookmarkEnd w:id="49"/>
+      <w:bookmarkStart w:colFirst="0" w:colLast="0" w:name="_slncpaompwx1" w:id="48"/>
+      <w:bookmarkEnd w:id="48"/>
       <w:r>
         <w:rPr>
           <w:rtl w:val="0"/>
@@ -18019,8 +17957,8 @@
         <w:jc w:val="both"/>
         <w:rPr/>
       </w:pPr>
-      <w:bookmarkStart w:colFirst="0" w:colLast="0" w:name="_djdejr6wi48r" w:id="50"/>
-      <w:bookmarkEnd w:id="50"/>
+      <w:bookmarkStart w:colFirst="0" w:colLast="0" w:name="_djdejr6wi48r" w:id="49"/>
+      <w:bookmarkEnd w:id="49"/>
       <w:r>
         <w:rPr>
           <w:rtl w:val="0"/>
@@ -18512,7 +18450,7 @@
         </w:rPr>
         <w:t xml:space="preserve">El patrón se ha implementado en el motor de ajedrez para la declaración de los siguientes objetos: </w:t>
       </w:r>
-      <w:hyperlink r:id="rId31">
+      <w:hyperlink r:id="rId29">
         <w:r>
           <w:rPr>
             <w:color w:val="1155cc"/>
@@ -18528,7 +18466,7 @@
         </w:rPr>
         <w:t xml:space="preserve"> (fronted), </w:t>
       </w:r>
-      <w:hyperlink r:id="rId32">
+      <w:hyperlink r:id="rId30">
         <w:r>
           <w:rPr>
             <w:color w:val="1155cc"/>
@@ -18544,7 +18482,7 @@
         </w:rPr>
         <w:t xml:space="preserve">, </w:t>
       </w:r>
-      <w:hyperlink r:id="rId33">
+      <w:hyperlink r:id="rId31">
         <w:r>
           <w:rPr>
             <w:color w:val="1155cc"/>
@@ -18560,7 +18498,7 @@
         </w:rPr>
         <w:t xml:space="preserve">, </w:t>
       </w:r>
-      <w:hyperlink r:id="rId34">
+      <w:hyperlink r:id="rId32">
         <w:r>
           <w:rPr>
             <w:color w:val="1155cc"/>
@@ -18576,7 +18514,7 @@
         </w:rPr>
         <w:t xml:space="preserve"> y </w:t>
       </w:r>
-      <w:hyperlink r:id="rId35">
+      <w:hyperlink r:id="rId33">
         <w:r>
           <w:rPr>
             <w:color w:val="1155cc"/>
@@ -18604,8 +18542,8 @@
         <w:jc w:val="both"/>
         <w:rPr/>
       </w:pPr>
-      <w:bookmarkStart w:colFirst="0" w:colLast="0" w:name="_m0rjfme05lqo" w:id="51"/>
-      <w:bookmarkEnd w:id="51"/>
+      <w:bookmarkStart w:colFirst="0" w:colLast="0" w:name="_m0rjfme05lqo" w:id="50"/>
+      <w:bookmarkEnd w:id="50"/>
       <w:r>
         <w:rPr>
           <w:rtl w:val="0"/>
@@ -18672,7 +18610,7 @@
         </w:rPr>
         <w:t xml:space="preserve"> para la construcción de la instancia de la clase </w:t>
       </w:r>
-      <w:hyperlink r:id="rId36">
+      <w:hyperlink r:id="rId34">
         <w:r>
           <w:rPr>
             <w:b w:val="1"/>
@@ -18689,7 +18627,7 @@
         </w:rPr>
         <w:t xml:space="preserve"> mediante su constructor específico </w:t>
       </w:r>
-      <w:hyperlink r:id="rId37">
+      <w:hyperlink r:id="rId35">
         <w:r>
           <w:rPr>
             <w:b w:val="1"/>
@@ -18761,16 +18699,16 @@
           <wp:inline distB="114300" distT="114300" distL="114300" distR="114300">
             <wp:extent cx="4953000" cy="2381250"/>
             <wp:effectExtent b="0" l="0" r="0" t="0"/>
-            <wp:docPr id="5" name="image8.png"/>
+            <wp:docPr id="5" name="image7.png"/>
             <a:graphic>
               <a:graphicData uri="http://schemas.openxmlformats.org/drawingml/2006/picture">
                 <pic:pic>
                   <pic:nvPicPr>
-                    <pic:cNvPr id="0" name="image8.png"/>
+                    <pic:cNvPr id="0" name="image7.png"/>
                     <pic:cNvPicPr preferRelativeResize="0"/>
                   </pic:nvPicPr>
                   <pic:blipFill>
-                    <a:blip r:embed="rId38"/>
+                    <a:blip r:embed="rId36"/>
                     <a:srcRect b="0" l="0" r="0" t="0"/>
                     <a:stretch>
                       <a:fillRect/>
@@ -18802,8 +18740,8 @@
         <w:jc w:val="both"/>
         <w:rPr/>
       </w:pPr>
-      <w:bookmarkStart w:colFirst="0" w:colLast="0" w:name="_fpg9dvcv0az1" w:id="52"/>
-      <w:bookmarkEnd w:id="52"/>
+      <w:bookmarkStart w:colFirst="0" w:colLast="0" w:name="_fpg9dvcv0az1" w:id="51"/>
+      <w:bookmarkEnd w:id="51"/>
       <w:r>
         <w:rPr>
           <w:rtl w:val="0"/>
@@ -18829,8 +18767,8 @@
         <w:jc w:val="both"/>
         <w:rPr/>
       </w:pPr>
-      <w:bookmarkStart w:colFirst="0" w:colLast="0" w:name="_5kyegt1jg5uc" w:id="53"/>
-      <w:bookmarkEnd w:id="53"/>
+      <w:bookmarkStart w:colFirst="0" w:colLast="0" w:name="_5kyegt1jg5uc" w:id="52"/>
+      <w:bookmarkEnd w:id="52"/>
       <w:r>
         <w:rPr>
           <w:rtl w:val="0"/>
@@ -18885,7 +18823,7 @@
         </w:rPr>
         <w:t xml:space="preserve"> en las reglas de movimiento que sigue cada tipo de pieza, los movimientos de cada pieza derivan de la clase </w:t>
       </w:r>
-      <w:hyperlink r:id="rId39">
+      <w:hyperlink r:id="rId37">
         <w:r>
           <w:rPr>
             <w:b w:val="1"/>
@@ -18989,16 +18927,16 @@
           <wp:inline distB="114300" distT="114300" distL="114300" distR="114300">
             <wp:extent cx="5524500" cy="2857500"/>
             <wp:effectExtent b="0" l="0" r="0" t="0"/>
-            <wp:docPr id="3" name="image4.png"/>
+            <wp:docPr id="3" name="image1.png"/>
             <a:graphic>
               <a:graphicData uri="http://schemas.openxmlformats.org/drawingml/2006/picture">
                 <pic:pic>
                   <pic:nvPicPr>
-                    <pic:cNvPr id="0" name="image4.png"/>
+                    <pic:cNvPr id="0" name="image1.png"/>
                     <pic:cNvPicPr preferRelativeResize="0"/>
                   </pic:nvPicPr>
                   <pic:blipFill>
-                    <a:blip r:embed="rId40"/>
+                    <a:blip r:embed="rId38"/>
                     <a:srcRect b="0" l="0" r="0" t="0"/>
                     <a:stretch>
                       <a:fillRect/>
@@ -19030,8 +18968,8 @@
         <w:jc w:val="both"/>
         <w:rPr/>
       </w:pPr>
-      <w:bookmarkStart w:colFirst="0" w:colLast="0" w:name="_bf09c0sqyxjs" w:id="54"/>
-      <w:bookmarkEnd w:id="54"/>
+      <w:bookmarkStart w:colFirst="0" w:colLast="0" w:name="_bf09c0sqyxjs" w:id="53"/>
+      <w:bookmarkEnd w:id="53"/>
       <w:r>
         <w:rPr>
           <w:rtl w:val="0"/>
@@ -19098,7 +19036,7 @@
         </w:rPr>
         <w:t xml:space="preserve">ovimientos de cada pieza, dependiendo del tipo de pieza se asigna en tiempo de ejecución una regla de movimiento u otra. Esta versatilidad ha resultado muy útil a la hora de implementar la coronación del peón, ya que necesita cambiar de un </w:t>
       </w:r>
-      <w:hyperlink r:id="rId41">
+      <w:hyperlink r:id="rId39">
         <w:r>
           <w:rPr>
             <w:color w:val="1155cc"/>
@@ -19114,7 +19052,7 @@
         </w:rPr>
         <w:t xml:space="preserve"> a </w:t>
       </w:r>
-      <w:hyperlink r:id="rId42">
+      <w:hyperlink r:id="rId40">
         <w:r>
           <w:rPr>
             <w:color w:val="1155cc"/>
@@ -19153,16 +19091,16 @@
           <wp:inline distB="114300" distT="114300" distL="114300" distR="114300">
             <wp:extent cx="5731200" cy="2743200"/>
             <wp:effectExtent b="0" l="0" r="0" t="0"/>
-            <wp:docPr id="8" name="image6.png"/>
+            <wp:docPr id="8" name="image2.png"/>
             <a:graphic>
               <a:graphicData uri="http://schemas.openxmlformats.org/drawingml/2006/picture">
                 <pic:pic>
                   <pic:nvPicPr>
-                    <pic:cNvPr id="0" name="image6.png"/>
+                    <pic:cNvPr id="0" name="image2.png"/>
                     <pic:cNvPicPr preferRelativeResize="0"/>
                   </pic:nvPicPr>
                   <pic:blipFill>
-                    <a:blip r:embed="rId43"/>
+                    <a:blip r:embed="rId41"/>
                     <a:srcRect b="0" l="0" r="0" t="0"/>
                     <a:stretch>
                       <a:fillRect/>
@@ -19194,8 +19132,8 @@
         <w:jc w:val="both"/>
         <w:rPr/>
       </w:pPr>
-      <w:bookmarkStart w:colFirst="0" w:colLast="0" w:name="_uyvyq712bqr6" w:id="55"/>
-      <w:bookmarkEnd w:id="55"/>
+      <w:bookmarkStart w:colFirst="0" w:colLast="0" w:name="_uyvyq712bqr6" w:id="54"/>
+      <w:bookmarkEnd w:id="54"/>
       <w:r>
         <w:rPr>
           <w:rtl w:val="0"/>
@@ -19246,9 +19184,9 @@
         <w:rPr>
           <w:rtl w:val="0"/>
         </w:rPr>
-        <w:t xml:space="preserve">La funcionalidad de undo / redo y la simulación de movimientos en el cálculo de las posibilidades de jaque mate se han implmentado mediante el uso de este patrón. El módulo </w:t>
-      </w:r>
-      <w:hyperlink r:id="rId44">
+        <w:t xml:space="preserve">La funcionalidad de undo / redo y la simulación de movimientos en el cálculo de las posibilidades de jaque mate se han implementado mediante el uso de este patrón. El módulo </w:t>
+      </w:r>
+      <w:hyperlink r:id="rId42">
         <w:r>
           <w:rPr>
             <w:b w:val="1"/>
@@ -19277,18 +19215,18 @@
         </w:rPr>
         <w:drawing>
           <wp:inline distB="114300" distT="114300" distL="114300" distR="114300">
-            <wp:extent cx="5731200" cy="2362200"/>
+            <wp:extent cx="5731200" cy="2260600"/>
             <wp:effectExtent b="0" l="0" r="0" t="0"/>
-            <wp:docPr id="1" name="image3.png"/>
+            <wp:docPr id="1" name="image5.png"/>
             <a:graphic>
               <a:graphicData uri="http://schemas.openxmlformats.org/drawingml/2006/picture">
                 <pic:pic>
                   <pic:nvPicPr>
-                    <pic:cNvPr id="0" name="image3.png"/>
+                    <pic:cNvPr id="0" name="image5.png"/>
                     <pic:cNvPicPr preferRelativeResize="0"/>
                   </pic:nvPicPr>
                   <pic:blipFill>
-                    <a:blip r:embed="rId45"/>
+                    <a:blip r:embed="rId43"/>
                     <a:srcRect b="0" l="0" r="0" t="0"/>
                     <a:stretch>
                       <a:fillRect/>
@@ -19297,7 +19235,7 @@
                   <pic:spPr>
                     <a:xfrm>
                       <a:off x="0" y="0"/>
-                      <a:ext cx="5731200" cy="2362200"/>
+                      <a:ext cx="5731200" cy="2260600"/>
                     </a:xfrm>
                     <a:prstGeom prst="rect"/>
                     <a:ln/>
@@ -19320,8 +19258,8 @@
         <w:jc w:val="both"/>
         <w:rPr/>
       </w:pPr>
-      <w:bookmarkStart w:colFirst="0" w:colLast="0" w:name="_pxriam4xkvby" w:id="56"/>
-      <w:bookmarkEnd w:id="56"/>
+      <w:bookmarkStart w:colFirst="0" w:colLast="0" w:name="_pxriam4xkvby" w:id="55"/>
+      <w:bookmarkEnd w:id="55"/>
       <w:r>
         <w:rPr>
           <w:rtl w:val="0"/>
@@ -19347,8 +19285,8 @@
         <w:jc w:val="both"/>
         <w:rPr/>
       </w:pPr>
-      <w:bookmarkStart w:colFirst="0" w:colLast="0" w:name="_urtpewppi1d7" w:id="57"/>
-      <w:bookmarkEnd w:id="57"/>
+      <w:bookmarkStart w:colFirst="0" w:colLast="0" w:name="_urtpewppi1d7" w:id="56"/>
+      <w:bookmarkEnd w:id="56"/>
       <w:r>
         <w:rPr>
           <w:rtl w:val="0"/>
@@ -19401,7 +19339,7 @@
         </w:rPr>
         <w:t xml:space="preserve">El patrón Composite se ha implementado en la regla de movimiento particular de la Reina, </w:t>
       </w:r>
-      <w:hyperlink r:id="rId46">
+      <w:hyperlink r:id="rId44">
         <w:r>
           <w:rPr>
             <w:color w:val="1155cc"/>
@@ -19417,7 +19355,7 @@
         </w:rPr>
         <w:t xml:space="preserve">. Esta estrategía se crea como un movimiento compuesto de la regla propia de la Torre </w:t>
       </w:r>
-      <w:hyperlink r:id="rId47">
+      <w:hyperlink r:id="rId45">
         <w:r>
           <w:rPr>
             <w:color w:val="1155cc"/>
@@ -19433,7 +19371,7 @@
         </w:rPr>
         <w:t xml:space="preserve"> y del Alfil </w:t>
       </w:r>
-      <w:hyperlink r:id="rId48">
+      <w:hyperlink r:id="rId46">
         <w:r>
           <w:rPr>
             <w:color w:val="1155cc"/>
@@ -19463,16 +19401,16 @@
           <wp:inline distB="114300" distT="114300" distL="114300" distR="114300">
             <wp:extent cx="5731200" cy="2870200"/>
             <wp:effectExtent b="0" l="0" r="0" t="0"/>
-            <wp:docPr id="4" name="image2.png"/>
+            <wp:docPr id="4" name="image9.png"/>
             <a:graphic>
               <a:graphicData uri="http://schemas.openxmlformats.org/drawingml/2006/picture">
                 <pic:pic>
                   <pic:nvPicPr>
-                    <pic:cNvPr id="0" name="image2.png"/>
+                    <pic:cNvPr id="0" name="image9.png"/>
                     <pic:cNvPicPr preferRelativeResize="0"/>
                   </pic:nvPicPr>
                   <pic:blipFill>
-                    <a:blip r:embed="rId49"/>
+                    <a:blip r:embed="rId47"/>
                     <a:srcRect b="0" l="0" r="0" t="0"/>
                     <a:stretch>
                       <a:fillRect/>
@@ -19504,8 +19442,8 @@
         <w:jc w:val="both"/>
         <w:rPr/>
       </w:pPr>
-      <w:bookmarkStart w:colFirst="0" w:colLast="0" w:name="_l566yyyvpxw" w:id="58"/>
-      <w:bookmarkEnd w:id="58"/>
+      <w:bookmarkStart w:colFirst="0" w:colLast="0" w:name="_l566yyyvpxw" w:id="57"/>
+      <w:bookmarkEnd w:id="57"/>
       <w:r>
         <w:rPr>
           <w:rtl w:val="0"/>
@@ -19565,7 +19503,7 @@
         </w:rPr>
         <w:t xml:space="preserve"> </w:t>
       </w:r>
-      <w:hyperlink r:id="rId50">
+      <w:hyperlink r:id="rId48">
         <w:r>
           <w:rPr>
             <w:color w:val="1155cc"/>
@@ -19610,16 +19548,16 @@
           <wp:inline distB="114300" distT="114300" distL="114300" distR="114300">
             <wp:extent cx="5048250" cy="2667000"/>
             <wp:effectExtent b="0" l="0" r="0" t="0"/>
-            <wp:docPr id="7" name="image7.png"/>
+            <wp:docPr id="7" name="image3.png"/>
             <a:graphic>
               <a:graphicData uri="http://schemas.openxmlformats.org/drawingml/2006/picture">
                 <pic:pic>
                   <pic:nvPicPr>
-                    <pic:cNvPr id="0" name="image7.png"/>
+                    <pic:cNvPr id="0" name="image3.png"/>
                     <pic:cNvPicPr preferRelativeResize="0"/>
                   </pic:nvPicPr>
                   <pic:blipFill>
-                    <a:blip r:embed="rId51"/>
+                    <a:blip r:embed="rId49"/>
                     <a:srcRect b="0" l="0" r="0" t="0"/>
                     <a:stretch>
                       <a:fillRect/>
@@ -19689,8 +19627,8 @@
         <w:pStyle w:val="Heading1"/>
         <w:rPr/>
       </w:pPr>
-      <w:bookmarkStart w:colFirst="0" w:colLast="0" w:name="_1yd9p6afd9j5" w:id="59"/>
-      <w:bookmarkEnd w:id="59"/>
+      <w:bookmarkStart w:colFirst="0" w:colLast="0" w:name="_1yd9p6afd9j5" w:id="58"/>
+      <w:bookmarkEnd w:id="58"/>
       <w:r>
         <w:rPr>
           <w:rtl w:val="0"/>
@@ -19758,7 +19696,7 @@
         </w:rPr>
         <w:t xml:space="preserve"> del backend, los test se encuentran bajo el directorio </w:t>
       </w:r>
-      <w:hyperlink r:id="rId52">
+      <w:hyperlink r:id="rId50">
         <w:r>
           <w:rPr>
             <w:b w:val="1"/>
@@ -19787,8 +19725,8 @@
         <w:jc w:val="both"/>
         <w:rPr/>
       </w:pPr>
-      <w:bookmarkStart w:colFirst="0" w:colLast="0" w:name="_b0wk58oaorjb" w:id="60"/>
-      <w:bookmarkEnd w:id="60"/>
+      <w:bookmarkStart w:colFirst="0" w:colLast="0" w:name="_b0wk58oaorjb" w:id="59"/>
+      <w:bookmarkEnd w:id="59"/>
       <w:r>
         <w:rPr>
           <w:rtl w:val="0"/>
@@ -20028,8 +19966,8 @@
         <w:jc w:val="both"/>
         <w:rPr/>
       </w:pPr>
-      <w:bookmarkStart w:colFirst="0" w:colLast="0" w:name="_fz3jk69vqa5x" w:id="61"/>
-      <w:bookmarkEnd w:id="61"/>
+      <w:bookmarkStart w:colFirst="0" w:colLast="0" w:name="_fz3jk69vqa5x" w:id="60"/>
+      <w:bookmarkEnd w:id="60"/>
       <w:r>
         <w:rPr>
           <w:rtl w:val="0"/>
@@ -20800,8 +20738,8 @@
         <w:pStyle w:val="Heading3"/>
         <w:rPr/>
       </w:pPr>
-      <w:bookmarkStart w:colFirst="0" w:colLast="0" w:name="_zaar5h31v4w6" w:id="62"/>
-      <w:bookmarkEnd w:id="62"/>
+      <w:bookmarkStart w:colFirst="0" w:colLast="0" w:name="_zaar5h31v4w6" w:id="61"/>
+      <w:bookmarkEnd w:id="61"/>
       <w:r>
         <w:rPr>
           <w:rtl w:val="0"/>
@@ -20903,9 +20841,9 @@
         <w:rPr>
           <w:rtl w:val="0"/>
         </w:rPr>
-        <w:t xml:space="preserve">En la siguiente tabla se resume la cobertura de las declaraciones, ramas, funciones y líneas de código de los distintos componentes del backend, para obtener una mayor detalle se puede consultar el informe de cobertura en el siguiente enlace </w:t>
-      </w:r>
-      <w:hyperlink r:id="rId53">
+        <w:t xml:space="preserve">En la siguiente tabla se resume la cobertura de las declaraciones, ramas, funciones y líneas de código de los distintos componentes del backend, para obtener un mayor detalle se puede consultar el informe de cobertura en el siguiente enlace </w:t>
+      </w:r>
+      <w:hyperlink r:id="rId51">
         <w:r>
           <w:rPr>
             <w:color w:val="1155cc"/>
@@ -22026,8 +21964,8 @@
         <w:pStyle w:val="Heading3"/>
         <w:rPr/>
       </w:pPr>
-      <w:bookmarkStart w:colFirst="0" w:colLast="0" w:name="_p5tbxzxx30eo" w:id="63"/>
-      <w:bookmarkEnd w:id="63"/>
+      <w:bookmarkStart w:colFirst="0" w:colLast="0" w:name="_p5tbxzxx30eo" w:id="62"/>
+      <w:bookmarkEnd w:id="62"/>
       <w:r>
         <w:rPr>
           <w:rtl w:val="0"/>
@@ -22105,8 +22043,8 @@
         <w:pStyle w:val="Heading3"/>
         <w:rPr/>
       </w:pPr>
-      <w:bookmarkStart w:colFirst="0" w:colLast="0" w:name="_tup9uchpvz8x" w:id="64"/>
-      <w:bookmarkEnd w:id="64"/>
+      <w:bookmarkStart w:colFirst="0" w:colLast="0" w:name="_tup9uchpvz8x" w:id="63"/>
+      <w:bookmarkEnd w:id="63"/>
       <w:r>
         <w:rPr>
           <w:rtl w:val="0"/>
@@ -22366,8 +22304,8 @@
         <w:pStyle w:val="Heading1"/>
         <w:rPr/>
       </w:pPr>
-      <w:bookmarkStart w:colFirst="0" w:colLast="0" w:name="_8yuc91xw0cwe" w:id="65"/>
-      <w:bookmarkEnd w:id="65"/>
+      <w:bookmarkStart w:colFirst="0" w:colLast="0" w:name="_8yuc91xw0cwe" w:id="64"/>
+      <w:bookmarkEnd w:id="64"/>
       <w:r>
         <w:rPr>
           <w:rtl w:val="0"/>
@@ -22477,8 +22415,8 @@
         <w:jc w:val="both"/>
         <w:rPr/>
       </w:pPr>
-      <w:bookmarkStart w:colFirst="0" w:colLast="0" w:name="_qxjgxrynui9" w:id="66"/>
-      <w:bookmarkEnd w:id="66"/>
+      <w:bookmarkStart w:colFirst="0" w:colLast="0" w:name="_qxjgxrynui9" w:id="65"/>
+      <w:bookmarkEnd w:id="65"/>
       <w:r>
         <w:rPr>
           <w:rtl w:val="0"/>
@@ -22497,7 +22435,7 @@
         </w:rPr>
         <w:t xml:space="preserve">El desarrollo de software es una tarea con un componente social muy destacable, dado que habitualmente se realiza en equipo. Este proyecto se ha abordado de manera colaborativa compartiendo el código del motor de ajedrez en un </w:t>
       </w:r>
-      <w:hyperlink r:id="rId54">
+      <w:hyperlink r:id="rId52">
         <w:r>
           <w:rPr>
             <w:color w:val="1155cc"/>
@@ -22637,7 +22575,7 @@
           <w:i w:val="1"/>
           <w:rtl w:val="0"/>
         </w:rPr>
-        <w:t xml:space="preserve">pull requests</w:t>
+        <w:t xml:space="preserve">pull request</w:t>
       </w:r>
       <w:r>
         <w:rPr>
@@ -22691,8 +22629,8 @@
         <w:jc w:val="both"/>
         <w:rPr/>
       </w:pPr>
-      <w:bookmarkStart w:colFirst="0" w:colLast="0" w:name="_j19etawk5h73" w:id="67"/>
-      <w:bookmarkEnd w:id="67"/>
+      <w:bookmarkStart w:colFirst="0" w:colLast="0" w:name="_j19etawk5h73" w:id="66"/>
+      <w:bookmarkEnd w:id="66"/>
       <w:r>
         <w:rPr>
           <w:rtl w:val="0"/>
@@ -22922,20 +22860,7 @@
         <w:rPr>
           <w:rtl w:val="0"/>
         </w:rPr>
-        <w:t xml:space="preserve">Partiendo de este sistema se han implementado los dos </w:t>
-      </w:r>
-      <w:r>
-        <w:rPr>
-          <w:i w:val="1"/>
-          <w:rtl w:val="0"/>
-        </w:rPr>
-        <w:t xml:space="preserve">workflows</w:t>
-      </w:r>
-      <w:r>
-        <w:rPr>
-          <w:rtl w:val="0"/>
-        </w:rPr>
-        <w:t xml:space="preserve">, el primero de ellos encomendado al proceso de CI y el segundo encargado de la generación y publicación de una imagen Docker ejecutable de la aplicación. Una vez que el nuevo desarrollo es validado mediante la ejecución de los tests, se genera una imagen etiquetada con la versión de software definida en el archivo </w:t>
+        <w:t xml:space="preserve">Para la aplicación de la CD se ha elaborado un segundo workflow encargado de la generación y publicación de una imagen Docker ejecutable de la aplicación. Una vez que el nuevo desarrollo es validado mediante la ejecución de los tests, se genera una imagen etiquetada con la versión de software definida en el archivo </w:t>
       </w:r>
       <w:r>
         <w:rPr>
@@ -22956,8 +22881,8 @@
         <w:pStyle w:val="Heading3"/>
         <w:rPr/>
       </w:pPr>
-      <w:bookmarkStart w:colFirst="0" w:colLast="0" w:name="_4pjzc6susl3a" w:id="68"/>
-      <w:bookmarkEnd w:id="68"/>
+      <w:bookmarkStart w:colFirst="0" w:colLast="0" w:name="_4pjzc6susl3a" w:id="67"/>
+      <w:bookmarkEnd w:id="67"/>
       <w:r>
         <w:rPr>
           <w:rtl w:val="0"/>
@@ -23163,8 +23088,8 @@
         <w:jc w:val="both"/>
         <w:rPr/>
       </w:pPr>
-      <w:bookmarkStart w:colFirst="0" w:colLast="0" w:name="_cncnlc4ru6df" w:id="69"/>
-      <w:bookmarkEnd w:id="69"/>
+      <w:bookmarkStart w:colFirst="0" w:colLast="0" w:name="_cncnlc4ru6df" w:id="68"/>
+      <w:bookmarkEnd w:id="68"/>
       <w:r>
         <w:br w:type="page"/>
       </w:r>
@@ -23180,8 +23105,8 @@
         <w:jc w:val="both"/>
         <w:rPr/>
       </w:pPr>
-      <w:bookmarkStart w:colFirst="0" w:colLast="0" w:name="_a1fmr1xl0w6q" w:id="70"/>
-      <w:bookmarkEnd w:id="70"/>
+      <w:bookmarkStart w:colFirst="0" w:colLast="0" w:name="_a1fmr1xl0w6q" w:id="69"/>
+      <w:bookmarkEnd w:id="69"/>
       <w:r>
         <w:rPr>
           <w:rtl w:val="0"/>
@@ -23634,8 +23559,8 @@
         <w:pStyle w:val="Heading2"/>
         <w:rPr/>
       </w:pPr>
-      <w:bookmarkStart w:colFirst="0" w:colLast="0" w:name="_x53fbfbx4hr1" w:id="71"/>
-      <w:bookmarkEnd w:id="71"/>
+      <w:bookmarkStart w:colFirst="0" w:colLast="0" w:name="_x53fbfbx4hr1" w:id="70"/>
+      <w:bookmarkEnd w:id="70"/>
       <w:r>
         <w:rPr>
           <w:rtl w:val="0"/>
@@ -23904,8 +23829,8 @@
           <w:b w:val="1"/>
         </w:rPr>
       </w:pPr>
-      <w:bookmarkStart w:colFirst="0" w:colLast="0" w:name="_2i5xrnmrjq21" w:id="72"/>
-      <w:bookmarkEnd w:id="72"/>
+      <w:bookmarkStart w:colFirst="0" w:colLast="0" w:name="_2i5xrnmrjq21" w:id="71"/>
+      <w:bookmarkEnd w:id="71"/>
       <w:r>
         <w:rPr>
           <w:rtl w:val="0"/>
@@ -23954,7 +23879,7 @@
           <w:szCs w:val="20"/>
           <w:rtl w:val="0"/>
         </w:rPr>
-        <w:t xml:space="preserve">Abadi, M., &amp; Cardelli, L. (1996). </w:t>
+        <w:t xml:space="preserve">Abadi, M., &amp; CLas metas planteadas se abordan con: la guía de estilos de JavaScript, recogiendo las alternativas más prominentes y permitiendo una fácil transformación de un estilo a otro; el motor de ajedrez desarrollado en NodeJS donde se pone en práctica la implementación de los patrones de diseño y la propia documentación recogida en esta memoria.ardelli, L. (1996). </w:t>
       </w:r>
       <w:r>
         <w:rPr>
@@ -24820,24 +24745,24 @@
         <w:jc w:val="both"/>
         <w:rPr/>
       </w:pPr>
-      <w:bookmarkStart w:colFirst="0" w:colLast="0" w:name="_tzfo7bhbfau" w:id="73"/>
+      <w:bookmarkStart w:colFirst="0" w:colLast="0" w:name="_tzfo7bhbfau" w:id="72"/>
+      <w:bookmarkEnd w:id="72"/>
+      <w:r>
+        <w:rPr>
+          <w:rtl w:val="0"/>
+        </w:rPr>
+        <w:t xml:space="preserve">Anexo I - Diseño de casos de prueba</w:t>
+      </w:r>
+    </w:p>
+    <w:p>
+      <w:pPr>
+        <w:pStyle w:val="Heading2"/>
+        <w:rPr>
+          <w:i w:val="1"/>
+        </w:rPr>
+      </w:pPr>
+      <w:bookmarkStart w:colFirst="0" w:colLast="0" w:name="_c3do9diegul0" w:id="73"/>
       <w:bookmarkEnd w:id="73"/>
-      <w:r>
-        <w:rPr>
-          <w:rtl w:val="0"/>
-        </w:rPr>
-        <w:t xml:space="preserve">Anexo I - Diseño de casos de prueba</w:t>
-      </w:r>
-    </w:p>
-    <w:p>
-      <w:pPr>
-        <w:pStyle w:val="Heading2"/>
-        <w:rPr>
-          <w:i w:val="1"/>
-        </w:rPr>
-      </w:pPr>
-      <w:bookmarkStart w:colFirst="0" w:colLast="0" w:name="_c3do9diegul0" w:id="74"/>
-      <w:bookmarkEnd w:id="74"/>
       <w:r>
         <w:rPr>
           <w:rtl w:val="0"/>
@@ -28125,26 +28050,23 @@
     </w:tbl>
     <w:p>
       <w:pPr>
+        <w:rPr/>
+      </w:pPr>
+      <w:r>
+        <w:rPr>
+          <w:rtl w:val="0"/>
+        </w:rPr>
+      </w:r>
+    </w:p>
+    <w:p>
+      <w:pPr>
         <w:pStyle w:val="Heading2"/>
-        <w:rPr/>
-      </w:pPr>
-      <w:bookmarkStart w:colFirst="0" w:colLast="0" w:name="_ww8wbrq7nexc" w:id="75"/>
-      <w:bookmarkEnd w:id="75"/>
-      <w:r>
-        <w:rPr>
-          <w:rtl w:val="0"/>
-        </w:rPr>
-      </w:r>
-    </w:p>
-    <w:p>
-      <w:pPr>
-        <w:pStyle w:val="Heading2"/>
         <w:rPr>
           <w:i w:val="1"/>
         </w:rPr>
       </w:pPr>
-      <w:bookmarkStart w:colFirst="0" w:colLast="0" w:name="_8kewjw50in08" w:id="76"/>
-      <w:bookmarkEnd w:id="76"/>
+      <w:bookmarkStart w:colFirst="0" w:colLast="0" w:name="_8kewjw50in08" w:id="74"/>
+      <w:bookmarkEnd w:id="74"/>
       <w:r>
         <w:rPr>
           <w:rtl w:val="0"/>
@@ -29500,8 +29422,8 @@
           <w:i w:val="1"/>
         </w:rPr>
       </w:pPr>
-      <w:bookmarkStart w:colFirst="0" w:colLast="0" w:name="_100mz7zcezyl" w:id="77"/>
-      <w:bookmarkEnd w:id="77"/>
+      <w:bookmarkStart w:colFirst="0" w:colLast="0" w:name="_100mz7zcezyl" w:id="75"/>
+      <w:bookmarkEnd w:id="75"/>
       <w:r>
         <w:rPr>
           <w:rtl w:val="0"/>
@@ -31250,26 +31172,23 @@
     </w:tbl>
     <w:p>
       <w:pPr>
+        <w:rPr/>
+      </w:pPr>
+      <w:r>
+        <w:rPr>
+          <w:rtl w:val="0"/>
+        </w:rPr>
+      </w:r>
+    </w:p>
+    <w:p>
+      <w:pPr>
         <w:pStyle w:val="Heading2"/>
-        <w:rPr/>
-      </w:pPr>
-      <w:bookmarkStart w:colFirst="0" w:colLast="0" w:name="_xxljyy6vy550" w:id="78"/>
-      <w:bookmarkEnd w:id="78"/>
-      <w:r>
-        <w:rPr>
-          <w:rtl w:val="0"/>
-        </w:rPr>
-      </w:r>
-    </w:p>
-    <w:p>
-      <w:pPr>
-        <w:pStyle w:val="Heading2"/>
         <w:rPr>
           <w:i w:val="1"/>
         </w:rPr>
       </w:pPr>
-      <w:bookmarkStart w:colFirst="0" w:colLast="0" w:name="_1kzf1xin9ohf" w:id="79"/>
-      <w:bookmarkEnd w:id="79"/>
+      <w:bookmarkStart w:colFirst="0" w:colLast="0" w:name="_1kzf1xin9ohf" w:id="76"/>
+      <w:bookmarkEnd w:id="76"/>
       <w:r>
         <w:rPr>
           <w:rtl w:val="0"/>
@@ -31735,8 +31654,8 @@
         <w:pStyle w:val="Heading2"/>
         <w:rPr/>
       </w:pPr>
-      <w:bookmarkStart w:colFirst="0" w:colLast="0" w:name="_twq26vlf9czx" w:id="80"/>
-      <w:bookmarkEnd w:id="80"/>
+      <w:bookmarkStart w:colFirst="0" w:colLast="0" w:name="_twq26vlf9czx" w:id="77"/>
+      <w:bookmarkEnd w:id="77"/>
       <w:r>
         <w:br w:type="page"/>
       </w:r>
@@ -31751,8 +31670,8 @@
         <w:pStyle w:val="Heading2"/>
         <w:rPr/>
       </w:pPr>
-      <w:bookmarkStart w:colFirst="0" w:colLast="0" w:name="_fedliyc8vhye" w:id="81"/>
-      <w:bookmarkEnd w:id="81"/>
+      <w:bookmarkStart w:colFirst="0" w:colLast="0" w:name="_fedliyc8vhye" w:id="78"/>
+      <w:bookmarkEnd w:id="78"/>
       <w:r>
         <w:rPr>
           <w:rtl w:val="0"/>
@@ -32768,24 +32687,21 @@
     </w:tbl>
     <w:p>
       <w:pPr>
+        <w:rPr/>
+      </w:pPr>
+      <w:r>
+        <w:rPr>
+          <w:rtl w:val="0"/>
+        </w:rPr>
+      </w:r>
+    </w:p>
+    <w:p>
+      <w:pPr>
         <w:pStyle w:val="Heading2"/>
         <w:rPr/>
       </w:pPr>
-      <w:bookmarkStart w:colFirst="0" w:colLast="0" w:name="_oxl89xljlcwa" w:id="82"/>
-      <w:bookmarkEnd w:id="82"/>
-      <w:r>
-        <w:rPr>
-          <w:rtl w:val="0"/>
-        </w:rPr>
-      </w:r>
-    </w:p>
-    <w:p>
-      <w:pPr>
-        <w:pStyle w:val="Heading2"/>
-        <w:rPr/>
-      </w:pPr>
-      <w:bookmarkStart w:colFirst="0" w:colLast="0" w:name="_xo87x7b410u8" w:id="83"/>
-      <w:bookmarkEnd w:id="83"/>
+      <w:bookmarkStart w:colFirst="0" w:colLast="0" w:name="_xo87x7b410u8" w:id="79"/>
+      <w:bookmarkEnd w:id="79"/>
       <w:r>
         <w:rPr>
           <w:rtl w:val="0"/>
@@ -33621,26 +33537,23 @@
     </w:tbl>
     <w:p>
       <w:pPr>
+        <w:rPr/>
+      </w:pPr>
+      <w:r>
+        <w:rPr>
+          <w:rtl w:val="0"/>
+        </w:rPr>
+      </w:r>
+    </w:p>
+    <w:p>
+      <w:pPr>
         <w:pStyle w:val="Heading2"/>
-        <w:rPr/>
-      </w:pPr>
-      <w:bookmarkStart w:colFirst="0" w:colLast="0" w:name="_ew8fgx32vv5p" w:id="84"/>
-      <w:bookmarkEnd w:id="84"/>
-      <w:r>
-        <w:rPr>
-          <w:rtl w:val="0"/>
-        </w:rPr>
-      </w:r>
-    </w:p>
-    <w:p>
-      <w:pPr>
-        <w:pStyle w:val="Heading2"/>
         <w:rPr>
           <w:i w:val="1"/>
         </w:rPr>
       </w:pPr>
-      <w:bookmarkStart w:colFirst="0" w:colLast="0" w:name="_gstazgmux8fq" w:id="85"/>
-      <w:bookmarkEnd w:id="85"/>
+      <w:bookmarkStart w:colFirst="0" w:colLast="0" w:name="_gstazgmux8fq" w:id="80"/>
+      <w:bookmarkEnd w:id="80"/>
       <w:r>
         <w:rPr>
           <w:rtl w:val="0"/>
@@ -34267,8 +34180,8 @@
         <w:pStyle w:val="Heading2"/>
         <w:rPr/>
       </w:pPr>
-      <w:bookmarkStart w:colFirst="0" w:colLast="0" w:name="_4ui3wu2r7mzp" w:id="86"/>
-      <w:bookmarkEnd w:id="86"/>
+      <w:bookmarkStart w:colFirst="0" w:colLast="0" w:name="_4ui3wu2r7mzp" w:id="81"/>
+      <w:bookmarkEnd w:id="81"/>
       <w:r>
         <w:rPr>
           <w:rtl w:val="0"/>
@@ -34286,7 +34199,7 @@
 
 <file path=word/comments.xml><?xml version="1.0" encoding="utf-8"?>
 <w:comments xmlns:mc="http://schemas.openxmlformats.org/markup-compatibility/2006" xmlns:o="urn:schemas-microsoft-com:office:office" xmlns:r="http://schemas.openxmlformats.org/officeDocument/2006/relationships" xmlns:m="http://schemas.openxmlformats.org/officeDocument/2006/math" xmlns:v="urn:schemas-microsoft-com:vml" xmlns:wp="http://schemas.openxmlformats.org/drawingml/2006/wordprocessingDrawing" xmlns:w10="urn:schemas-microsoft-com:office:word" xmlns:w="http://schemas.openxmlformats.org/wordprocessingml/2006/main" xmlns:wne="http://schemas.microsoft.com/office/word/2006/wordml" xmlns:sl="http://schemas.openxmlformats.org/schemaLibrary/2006/main" xmlns:a="http://schemas.openxmlformats.org/drawingml/2006/main" xmlns:pic="http://schemas.openxmlformats.org/drawingml/2006/picture" xmlns:c="http://schemas.openxmlformats.org/drawingml/2006/chart" xmlns:lc="http://schemas.openxmlformats.org/drawingml/2006/lockedCanvas" xmlns:dgm="http://schemas.openxmlformats.org/drawingml/2006/diagram" xmlns:wps="http://schemas.microsoft.com/office/word/2010/wordprocessingShape" xmlns:wpg="http://schemas.microsoft.com/office/word/2010/wordprocessingGroup" xmlns:w14="http://schemas.microsoft.com/office/word/2010/wordml" xmlns:w15="http://schemas.microsoft.com/office/word/2012/wordml">
-  <w:comment w:author="José Manuel Ramos Valderrama" w:id="1" w:date="2022-12-08T12:23:53Z">
+  <w:comment w:author="Lourdes Morente" w:id="0" w:date="2022-11-11T16:13:22Z">
     <w:p>
       <w:pPr>
         <w:keepNext w:val="0"/>
@@ -34333,160 +34246,7 @@
           <w:vertAlign w:val="baseline"/>
           <w:rtl w:val="0"/>
         </w:rPr>
-        <w:t xml:space="preserve">Mi propuesta es ponerlo de esta forma</w:t>
-      </w:r>
-    </w:p>
-  </w:comment>
-  <w:comment w:author="Lourdes Morente" w:id="2" w:date="2022-12-08T13:45:19Z">
-    <w:p>
-      <w:pPr>
-        <w:keepNext w:val="0"/>
-        <w:keepLines w:val="0"/>
-        <w:pageBreakBefore w:val="0"/>
-        <w:widowControl w:val="0"/>
-        <w:pBdr>
-          <w:top w:space="0" w:sz="0" w:val="nil"/>
-          <w:left w:space="0" w:sz="0" w:val="nil"/>
-          <w:bottom w:space="0" w:sz="0" w:val="nil"/>
-          <w:right w:space="0" w:sz="0" w:val="nil"/>
-          <w:between w:space="0" w:sz="0" w:val="nil"/>
-        </w:pBdr>
-        <w:shd w:fill="auto" w:val="clear"/>
-        <w:spacing w:after="0" w:before="0" w:line="240" w:lineRule="auto"/>
-        <w:ind w:left="0" w:right="0" w:firstLine="0"/>
-        <w:jc w:val="left"/>
-        <w:rPr>
-          <w:rFonts w:ascii="Arial" w:cs="Arial" w:eastAsia="Arial" w:hAnsi="Arial"/>
-          <w:b w:val="0"/>
-          <w:i w:val="0"/>
-          <w:smallCaps w:val="0"/>
-          <w:strike w:val="0"/>
-          <w:color w:val="000000"/>
-          <w:sz w:val="22"/>
-          <w:szCs w:val="22"/>
-          <w:u w:val="none"/>
-          <w:shd w:fill="auto" w:val="clear"/>
-          <w:vertAlign w:val="baseline"/>
-        </w:rPr>
-      </w:pPr>
-      <w:r>
-        <w:rPr>
-          <w:rFonts w:ascii="Arial" w:cs="Arial" w:eastAsia="Arial" w:hAnsi="Arial"/>
-          <w:b w:val="0"/>
-          <w:i w:val="0"/>
-          <w:smallCaps w:val="0"/>
-          <w:strike w:val="0"/>
-          <w:color w:val="000000"/>
-          <w:sz w:val="22"/>
-          <w:szCs w:val="22"/>
-          <w:u w:val="none"/>
-          <w:shd w:fill="auto" w:val="clear"/>
-          <w:vertAlign w:val="baseline"/>
-          <w:rtl w:val="0"/>
-        </w:rPr>
-        <w:t xml:space="preserve">Si si, creo que también se entiende mejor asi</w:t>
-      </w:r>
-    </w:p>
-  </w:comment>
-  <w:comment w:author="Lourdes Morente" w:id="3" w:date="2022-11-11T16:13:22Z">
-    <w:p>
-      <w:pPr>
-        <w:keepNext w:val="0"/>
-        <w:keepLines w:val="0"/>
-        <w:pageBreakBefore w:val="0"/>
-        <w:widowControl w:val="0"/>
-        <w:pBdr>
-          <w:top w:space="0" w:sz="0" w:val="nil"/>
-          <w:left w:space="0" w:sz="0" w:val="nil"/>
-          <w:bottom w:space="0" w:sz="0" w:val="nil"/>
-          <w:right w:space="0" w:sz="0" w:val="nil"/>
-          <w:between w:space="0" w:sz="0" w:val="nil"/>
-        </w:pBdr>
-        <w:shd w:fill="auto" w:val="clear"/>
-        <w:spacing w:after="0" w:before="0" w:line="240" w:lineRule="auto"/>
-        <w:ind w:left="0" w:right="0" w:firstLine="0"/>
-        <w:jc w:val="left"/>
-        <w:rPr>
-          <w:rFonts w:ascii="Arial" w:cs="Arial" w:eastAsia="Arial" w:hAnsi="Arial"/>
-          <w:b w:val="0"/>
-          <w:i w:val="0"/>
-          <w:smallCaps w:val="0"/>
-          <w:strike w:val="0"/>
-          <w:color w:val="000000"/>
-          <w:sz w:val="22"/>
-          <w:szCs w:val="22"/>
-          <w:u w:val="none"/>
-          <w:shd w:fill="auto" w:val="clear"/>
-          <w:vertAlign w:val="baseline"/>
-        </w:rPr>
-      </w:pPr>
-      <w:r>
-        <w:rPr>
-          <w:rFonts w:ascii="Arial" w:cs="Arial" w:eastAsia="Arial" w:hAnsi="Arial"/>
-          <w:b w:val="0"/>
-          <w:i w:val="0"/>
-          <w:smallCaps w:val="0"/>
-          <w:strike w:val="0"/>
-          <w:color w:val="000000"/>
-          <w:sz w:val="22"/>
-          <w:szCs w:val="22"/>
-          <w:u w:val="none"/>
-          <w:shd w:fill="auto" w:val="clear"/>
-          <w:vertAlign w:val="baseline"/>
-          <w:rtl w:val="0"/>
-        </w:rPr>
         <w:t xml:space="preserve">Pendiente bibliografía y referencias. No hemos encontrado referencias al uso del That.</w:t>
-      </w:r>
-    </w:p>
-  </w:comment>
-  <w:comment w:author="José Manuel Ramos Valderrama" w:id="0" w:date="2022-12-08T12:23:39Z">
-    <w:p>
-      <w:pPr>
-        <w:keepNext w:val="0"/>
-        <w:keepLines w:val="0"/>
-        <w:pageBreakBefore w:val="0"/>
-        <w:widowControl w:val="0"/>
-        <w:pBdr>
-          <w:top w:space="0" w:sz="0" w:val="nil"/>
-          <w:left w:space="0" w:sz="0" w:val="nil"/>
-          <w:bottom w:space="0" w:sz="0" w:val="nil"/>
-          <w:right w:space="0" w:sz="0" w:val="nil"/>
-          <w:between w:space="0" w:sz="0" w:val="nil"/>
-        </w:pBdr>
-        <w:shd w:fill="auto" w:val="clear"/>
-        <w:spacing w:after="0" w:before="0" w:line="240" w:lineRule="auto"/>
-        <w:ind w:left="0" w:right="0" w:firstLine="0"/>
-        <w:jc w:val="left"/>
-        <w:rPr>
-          <w:rFonts w:ascii="Arial" w:cs="Arial" w:eastAsia="Arial" w:hAnsi="Arial"/>
-          <w:b w:val="0"/>
-          <w:i w:val="0"/>
-          <w:smallCaps w:val="0"/>
-          <w:strike w:val="0"/>
-          <w:color w:val="000000"/>
-          <w:sz w:val="22"/>
-          <w:szCs w:val="22"/>
-          <w:u w:val="none"/>
-          <w:shd w:fill="auto" w:val="clear"/>
-          <w:vertAlign w:val="baseline"/>
-        </w:rPr>
-      </w:pPr>
-      <w:r>
-        <w:rPr>
-          <w:rFonts w:ascii="Arial" w:cs="Arial" w:eastAsia="Arial" w:hAnsi="Arial"/>
-          <w:b w:val="0"/>
-          <w:i w:val="0"/>
-          <w:smallCaps w:val="0"/>
-          <w:strike w:val="0"/>
-          <w:color w:val="000000"/>
-          <w:sz w:val="22"/>
-          <w:szCs w:val="22"/>
-          <w:u w:val="none"/>
-          <w:shd w:fill="auto" w:val="clear"/>
-          <w:vertAlign w:val="baseline"/>
-          <w:rtl w:val="0"/>
-        </w:rPr>
-        <w:t xml:space="preserve">Yo no entiendo muy bien este párrafo</w:t>
       </w:r>
     </w:p>
   </w:comment>

</xml_diff>